<commit_message>
Updated files for the final project.
</commit_message>
<xml_diff>
--- a/Capstone_Project_Report.docx
+++ b/Capstone_Project_Report.docx
@@ -106,21 +106,12 @@
           <w:sz w:val="24"/>
         </w:rPr>
       </w:pPr>
-      <w:proofErr w:type="spellStart"/>
-      <w:r>
-        <w:rPr>
-          <w:rFonts w:ascii="Times New Roman" w:hAnsi="Times New Roman"/>
-          <w:sz w:val="24"/>
-        </w:rPr>
-        <w:t>Sunjae</w:t>
-      </w:r>
-      <w:proofErr w:type="spellEnd"/>
-      <w:r>
-        <w:rPr>
-          <w:rFonts w:ascii="Times New Roman" w:hAnsi="Times New Roman"/>
-          <w:sz w:val="24"/>
-        </w:rPr>
-        <w:t xml:space="preserve"> Lim</w:t>
+      <w:r>
+        <w:rPr>
+          <w:rFonts w:ascii="Times New Roman" w:hAnsi="Times New Roman"/>
+          <w:sz w:val="24"/>
+        </w:rPr>
+        <w:t>Sunjae Lim</w:t>
       </w:r>
     </w:p>
     <w:p>
@@ -622,23 +613,7 @@
           <w:rFonts w:ascii="Times New Roman" w:hAnsi="Times New Roman"/>
           <w:sz w:val="24"/>
         </w:rPr>
-        <w:t xml:space="preserve"> </w:t>
-      </w:r>
-      <w:proofErr w:type="spellStart"/>
-      <w:r>
-        <w:rPr>
-          <w:rFonts w:ascii="Times New Roman" w:hAnsi="Times New Roman"/>
-          <w:sz w:val="24"/>
-        </w:rPr>
-        <w:t>dataframe</w:t>
-      </w:r>
-      <w:proofErr w:type="spellEnd"/>
-      <w:r>
-        <w:rPr>
-          <w:rFonts w:ascii="Times New Roman" w:hAnsi="Times New Roman"/>
-          <w:sz w:val="24"/>
-        </w:rPr>
-        <w:t xml:space="preserve"> after the neighborhoods have been grouped.</w:t>
+        <w:t xml:space="preserve"> dataframe after the neighborhoods have been grouped.</w:t>
       </w:r>
     </w:p>
     <w:p>
@@ -723,7 +698,6 @@
           <w:iCs/>
           <w:sz w:val="24"/>
         </w:rPr>
-        <w:lastRenderedPageBreak/>
         <w:t>Table</w:t>
       </w:r>
       <w:r>
@@ -744,27 +718,7 @@
           <w:iCs/>
           <w:sz w:val="24"/>
         </w:rPr>
-        <w:t xml:space="preserve">. </w:t>
-      </w:r>
-      <w:proofErr w:type="spellStart"/>
-      <w:r>
-        <w:rPr>
-          <w:rFonts w:ascii="Times New Roman" w:hAnsi="Times New Roman"/>
-          <w:i/>
-          <w:iCs/>
-          <w:sz w:val="24"/>
-        </w:rPr>
-        <w:t>Dataframe</w:t>
-      </w:r>
-      <w:proofErr w:type="spellEnd"/>
-      <w:r>
-        <w:rPr>
-          <w:rFonts w:ascii="Times New Roman" w:hAnsi="Times New Roman"/>
-          <w:i/>
-          <w:iCs/>
-          <w:sz w:val="24"/>
-        </w:rPr>
-        <w:t xml:space="preserve"> of community areas and grouped neighborhoods</w:t>
+        <w:t>. Dataframe of community areas and grouped neighborhoods</w:t>
       </w:r>
     </w:p>
     <w:p>
@@ -909,27 +863,7 @@
           <w:iCs/>
           <w:sz w:val="24"/>
         </w:rPr>
-        <w:t xml:space="preserve">. Modified </w:t>
-      </w:r>
-      <w:proofErr w:type="spellStart"/>
-      <w:r>
-        <w:rPr>
-          <w:rFonts w:ascii="Times New Roman" w:hAnsi="Times New Roman"/>
-          <w:i/>
-          <w:iCs/>
-          <w:sz w:val="24"/>
-        </w:rPr>
-        <w:t>dataframe</w:t>
-      </w:r>
-      <w:proofErr w:type="spellEnd"/>
-      <w:r>
-        <w:rPr>
-          <w:rFonts w:ascii="Times New Roman" w:hAnsi="Times New Roman"/>
-          <w:i/>
-          <w:iCs/>
-          <w:sz w:val="24"/>
-        </w:rPr>
-        <w:t xml:space="preserve"> depicting demographic data for community areas</w:t>
+        <w:t>. Modified dataframe depicting demographic data for community areas</w:t>
       </w:r>
     </w:p>
     <w:p>
@@ -964,39 +898,7 @@
           <w:rFonts w:ascii="Times New Roman" w:hAnsi="Times New Roman"/>
           <w:sz w:val="24"/>
         </w:rPr>
-        <w:t xml:space="preserve">Coordinate data was obtained by running each community area through </w:t>
-      </w:r>
-      <w:proofErr w:type="spellStart"/>
-      <w:r>
-        <w:rPr>
-          <w:rFonts w:ascii="Times New Roman" w:hAnsi="Times New Roman"/>
-          <w:sz w:val="24"/>
-        </w:rPr>
-        <w:t>Geopy</w:t>
-      </w:r>
-      <w:proofErr w:type="spellEnd"/>
-      <w:r>
-        <w:rPr>
-          <w:rFonts w:ascii="Times New Roman" w:hAnsi="Times New Roman"/>
-          <w:sz w:val="24"/>
-        </w:rPr>
-        <w:t xml:space="preserve">. A sample of the code used to obtain latitude and longitude coordinates via </w:t>
-      </w:r>
-      <w:proofErr w:type="spellStart"/>
-      <w:r>
-        <w:rPr>
-          <w:rFonts w:ascii="Times New Roman" w:hAnsi="Times New Roman"/>
-          <w:sz w:val="24"/>
-        </w:rPr>
-        <w:t>Geopy</w:t>
-      </w:r>
-      <w:proofErr w:type="spellEnd"/>
-      <w:r>
-        <w:rPr>
-          <w:rFonts w:ascii="Times New Roman" w:hAnsi="Times New Roman"/>
-          <w:sz w:val="24"/>
-        </w:rPr>
-        <w:t xml:space="preserve"> is below:</w:t>
+        <w:t>Coordinate data was obtained by running each community area through Geopy. A sample of the code used to obtain latitude and longitude coordinates via Geopy is below:</w:t>
       </w:r>
     </w:p>
     <w:p>
@@ -1149,27 +1051,7 @@
           <w:sz w:val="21"/>
           <w:szCs w:val="21"/>
         </w:rPr>
-        <w:t xml:space="preserve">        </w:t>
-      </w:r>
-      <w:proofErr w:type="spellStart"/>
-      <w:r>
-        <w:rPr>
-          <w:rFonts w:ascii="Courier New" w:eastAsia="Times New Roman" w:hAnsi="Courier New" w:cs="Courier New"/>
-          <w:color w:val="333333"/>
-          <w:sz w:val="21"/>
-          <w:szCs w:val="21"/>
-        </w:rPr>
-        <w:t>query_ll</w:t>
-      </w:r>
-      <w:proofErr w:type="spellEnd"/>
-      <w:r>
-        <w:rPr>
-          <w:rFonts w:ascii="Courier New" w:eastAsia="Times New Roman" w:hAnsi="Courier New" w:cs="Courier New"/>
-          <w:color w:val="333333"/>
-          <w:sz w:val="21"/>
-          <w:szCs w:val="21"/>
-        </w:rPr>
-        <w:t xml:space="preserve"> </w:t>
+        <w:t xml:space="preserve">        query_ll </w:t>
       </w:r>
       <w:r>
         <w:rPr>
@@ -1268,9 +1150,17 @@
           <w:sz w:val="21"/>
           <w:szCs w:val="21"/>
         </w:rPr>
-        <w:t xml:space="preserve"> </w:t>
-      </w:r>
-      <w:proofErr w:type="spellStart"/>
+        <w:t xml:space="preserve"> geolocator</w:t>
+      </w:r>
+      <w:r>
+        <w:rPr>
+          <w:rFonts w:ascii="Courier New" w:eastAsia="Times New Roman" w:hAnsi="Courier New" w:cs="Courier New"/>
+          <w:color w:val="666666"/>
+          <w:sz w:val="21"/>
+          <w:szCs w:val="21"/>
+        </w:rPr>
+        <w:t>.</w:t>
+      </w:r>
       <w:r>
         <w:rPr>
           <w:rFonts w:ascii="Courier New" w:eastAsia="Times New Roman" w:hAnsi="Courier New" w:cs="Courier New"/>
@@ -1278,7 +1168,7 @@
           <w:sz w:val="21"/>
           <w:szCs w:val="21"/>
         </w:rPr>
-        <w:t>geolocator</w:t>
+        <w:t>geocode(query_ll</w:t>
       </w:r>
       <w:r>
         <w:rPr>
@@ -1296,55 +1186,7 @@
           <w:sz w:val="21"/>
           <w:szCs w:val="21"/>
         </w:rPr>
-        <w:t>geocode</w:t>
-      </w:r>
-      <w:proofErr w:type="spellEnd"/>
-      <w:r>
-        <w:rPr>
-          <w:rFonts w:ascii="Courier New" w:eastAsia="Times New Roman" w:hAnsi="Courier New" w:cs="Courier New"/>
-          <w:color w:val="333333"/>
-          <w:sz w:val="21"/>
-          <w:szCs w:val="21"/>
-        </w:rPr>
-        <w:t>(</w:t>
-      </w:r>
-      <w:proofErr w:type="spellStart"/>
-      <w:r>
-        <w:rPr>
-          <w:rFonts w:ascii="Courier New" w:eastAsia="Times New Roman" w:hAnsi="Courier New" w:cs="Courier New"/>
-          <w:color w:val="333333"/>
-          <w:sz w:val="21"/>
-          <w:szCs w:val="21"/>
-        </w:rPr>
-        <w:t>query_ll</w:t>
-      </w:r>
-      <w:r>
-        <w:rPr>
-          <w:rFonts w:ascii="Courier New" w:eastAsia="Times New Roman" w:hAnsi="Courier New" w:cs="Courier New"/>
-          <w:color w:val="666666"/>
-          <w:sz w:val="21"/>
-          <w:szCs w:val="21"/>
-        </w:rPr>
-        <w:t>.</w:t>
-      </w:r>
-      <w:r>
-        <w:rPr>
-          <w:rFonts w:ascii="Courier New" w:eastAsia="Times New Roman" w:hAnsi="Courier New" w:cs="Courier New"/>
-          <w:color w:val="333333"/>
-          <w:sz w:val="21"/>
-          <w:szCs w:val="21"/>
-        </w:rPr>
-        <w:t>format</w:t>
-      </w:r>
-      <w:proofErr w:type="spellEnd"/>
-      <w:r>
-        <w:rPr>
-          <w:rFonts w:ascii="Courier New" w:eastAsia="Times New Roman" w:hAnsi="Courier New" w:cs="Courier New"/>
-          <w:color w:val="333333"/>
-          <w:sz w:val="21"/>
-          <w:szCs w:val="21"/>
-        </w:rPr>
-        <w:t>(z))</w:t>
+        <w:t>format(z))</w:t>
       </w:r>
     </w:p>
     <w:p>
@@ -1378,9 +1220,17 @@
           <w:sz w:val="21"/>
           <w:szCs w:val="21"/>
         </w:rPr>
-        <w:t xml:space="preserve">        </w:t>
-      </w:r>
-      <w:proofErr w:type="spellStart"/>
+        <w:t xml:space="preserve">        latitude_ca</w:t>
+      </w:r>
+      <w:r>
+        <w:rPr>
+          <w:rFonts w:ascii="Courier New" w:eastAsia="Times New Roman" w:hAnsi="Courier New" w:cs="Courier New"/>
+          <w:color w:val="666666"/>
+          <w:sz w:val="21"/>
+          <w:szCs w:val="21"/>
+        </w:rPr>
+        <w:t>.</w:t>
+      </w:r>
       <w:r>
         <w:rPr>
           <w:rFonts w:ascii="Courier New" w:eastAsia="Times New Roman" w:hAnsi="Courier New" w:cs="Courier New"/>
@@ -1388,7 +1238,7 @@
           <w:sz w:val="21"/>
           <w:szCs w:val="21"/>
         </w:rPr>
-        <w:t>latitude_ca</w:t>
+        <w:t>append(location</w:t>
       </w:r>
       <w:r>
         <w:rPr>
@@ -1406,55 +1256,7 @@
           <w:sz w:val="21"/>
           <w:szCs w:val="21"/>
         </w:rPr>
-        <w:t>append</w:t>
-      </w:r>
-      <w:proofErr w:type="spellEnd"/>
-      <w:r>
-        <w:rPr>
-          <w:rFonts w:ascii="Courier New" w:eastAsia="Times New Roman" w:hAnsi="Courier New" w:cs="Courier New"/>
-          <w:color w:val="333333"/>
-          <w:sz w:val="21"/>
-          <w:szCs w:val="21"/>
-        </w:rPr>
-        <w:t>(</w:t>
-      </w:r>
-      <w:proofErr w:type="spellStart"/>
-      <w:r>
-        <w:rPr>
-          <w:rFonts w:ascii="Courier New" w:eastAsia="Times New Roman" w:hAnsi="Courier New" w:cs="Courier New"/>
-          <w:color w:val="333333"/>
-          <w:sz w:val="21"/>
-          <w:szCs w:val="21"/>
-        </w:rPr>
-        <w:t>location</w:t>
-      </w:r>
-      <w:r>
-        <w:rPr>
-          <w:rFonts w:ascii="Courier New" w:eastAsia="Times New Roman" w:hAnsi="Courier New" w:cs="Courier New"/>
-          <w:color w:val="666666"/>
-          <w:sz w:val="21"/>
-          <w:szCs w:val="21"/>
-        </w:rPr>
-        <w:t>.</w:t>
-      </w:r>
-      <w:r>
-        <w:rPr>
-          <w:rFonts w:ascii="Courier New" w:eastAsia="Times New Roman" w:hAnsi="Courier New" w:cs="Courier New"/>
-          <w:color w:val="333333"/>
-          <w:sz w:val="21"/>
-          <w:szCs w:val="21"/>
-        </w:rPr>
-        <w:t>latitude</w:t>
-      </w:r>
-      <w:proofErr w:type="spellEnd"/>
-      <w:r>
-        <w:rPr>
-          <w:rFonts w:ascii="Courier New" w:eastAsia="Times New Roman" w:hAnsi="Courier New" w:cs="Courier New"/>
-          <w:color w:val="333333"/>
-          <w:sz w:val="21"/>
-          <w:szCs w:val="21"/>
-        </w:rPr>
-        <w:t>)</w:t>
+        <w:t>latitude)</w:t>
       </w:r>
     </w:p>
     <w:p>
@@ -1488,9 +1290,17 @@
           <w:sz w:val="21"/>
           <w:szCs w:val="21"/>
         </w:rPr>
-        <w:t xml:space="preserve">        </w:t>
-      </w:r>
-      <w:proofErr w:type="spellStart"/>
+        <w:t xml:space="preserve">        longitude_ca</w:t>
+      </w:r>
+      <w:r>
+        <w:rPr>
+          <w:rFonts w:ascii="Courier New" w:eastAsia="Times New Roman" w:hAnsi="Courier New" w:cs="Courier New"/>
+          <w:color w:val="666666"/>
+          <w:sz w:val="21"/>
+          <w:szCs w:val="21"/>
+        </w:rPr>
+        <w:t>.</w:t>
+      </w:r>
       <w:r>
         <w:rPr>
           <w:rFonts w:ascii="Courier New" w:eastAsia="Times New Roman" w:hAnsi="Courier New" w:cs="Courier New"/>
@@ -1498,7 +1308,7 @@
           <w:sz w:val="21"/>
           <w:szCs w:val="21"/>
         </w:rPr>
-        <w:t>longitude_ca</w:t>
+        <w:t>append(location</w:t>
       </w:r>
       <w:r>
         <w:rPr>
@@ -1516,55 +1326,7 @@
           <w:sz w:val="21"/>
           <w:szCs w:val="21"/>
         </w:rPr>
-        <w:t>append</w:t>
-      </w:r>
-      <w:proofErr w:type="spellEnd"/>
-      <w:r>
-        <w:rPr>
-          <w:rFonts w:ascii="Courier New" w:eastAsia="Times New Roman" w:hAnsi="Courier New" w:cs="Courier New"/>
-          <w:color w:val="333333"/>
-          <w:sz w:val="21"/>
-          <w:szCs w:val="21"/>
-        </w:rPr>
-        <w:t>(</w:t>
-      </w:r>
-      <w:proofErr w:type="spellStart"/>
-      <w:r>
-        <w:rPr>
-          <w:rFonts w:ascii="Courier New" w:eastAsia="Times New Roman" w:hAnsi="Courier New" w:cs="Courier New"/>
-          <w:color w:val="333333"/>
-          <w:sz w:val="21"/>
-          <w:szCs w:val="21"/>
-        </w:rPr>
-        <w:t>location</w:t>
-      </w:r>
-      <w:r>
-        <w:rPr>
-          <w:rFonts w:ascii="Courier New" w:eastAsia="Times New Roman" w:hAnsi="Courier New" w:cs="Courier New"/>
-          <w:color w:val="666666"/>
-          <w:sz w:val="21"/>
-          <w:szCs w:val="21"/>
-        </w:rPr>
-        <w:t>.</w:t>
-      </w:r>
-      <w:r>
-        <w:rPr>
-          <w:rFonts w:ascii="Courier New" w:eastAsia="Times New Roman" w:hAnsi="Courier New" w:cs="Courier New"/>
-          <w:color w:val="333333"/>
-          <w:sz w:val="21"/>
-          <w:szCs w:val="21"/>
-        </w:rPr>
-        <w:t>longitude</w:t>
-      </w:r>
-      <w:proofErr w:type="spellEnd"/>
-      <w:r>
-        <w:rPr>
-          <w:rFonts w:ascii="Courier New" w:eastAsia="Times New Roman" w:hAnsi="Courier New" w:cs="Courier New"/>
-          <w:color w:val="333333"/>
-          <w:sz w:val="21"/>
-          <w:szCs w:val="21"/>
-        </w:rPr>
-        <w:t>)</w:t>
+        <w:t>longitude)</w:t>
       </w:r>
     </w:p>
     <w:p>
@@ -1598,27 +1360,7 @@
           <w:sz w:val="21"/>
           <w:szCs w:val="21"/>
         </w:rPr>
-        <w:t xml:space="preserve">        </w:t>
-      </w:r>
-      <w:proofErr w:type="spellStart"/>
-      <w:r>
-        <w:rPr>
-          <w:rFonts w:ascii="Courier New" w:eastAsia="Times New Roman" w:hAnsi="Courier New" w:cs="Courier New"/>
-          <w:color w:val="333333"/>
-          <w:sz w:val="21"/>
-          <w:szCs w:val="21"/>
-        </w:rPr>
-        <w:t>query_result</w:t>
-      </w:r>
-      <w:proofErr w:type="spellEnd"/>
-      <w:r>
-        <w:rPr>
-          <w:rFonts w:ascii="Courier New" w:eastAsia="Times New Roman" w:hAnsi="Courier New" w:cs="Courier New"/>
-          <w:color w:val="333333"/>
-          <w:sz w:val="21"/>
-          <w:szCs w:val="21"/>
-        </w:rPr>
-        <w:t xml:space="preserve"> </w:t>
+        <w:t xml:space="preserve">        query_result </w:t>
       </w:r>
       <w:r>
         <w:rPr>
@@ -1757,9 +1499,17 @@
           <w:sz w:val="21"/>
           <w:szCs w:val="21"/>
         </w:rPr>
-        <w:t>(</w:t>
-      </w:r>
-      <w:proofErr w:type="spellStart"/>
+        <w:t>(query_result</w:t>
+      </w:r>
+      <w:r>
+        <w:rPr>
+          <w:rFonts w:ascii="Courier New" w:eastAsia="Times New Roman" w:hAnsi="Courier New" w:cs="Courier New"/>
+          <w:color w:val="666666"/>
+          <w:sz w:val="21"/>
+          <w:szCs w:val="21"/>
+        </w:rPr>
+        <w:t>.</w:t>
+      </w:r>
       <w:r>
         <w:rPr>
           <w:rFonts w:ascii="Courier New" w:eastAsia="Times New Roman" w:hAnsi="Courier New" w:cs="Courier New"/>
@@ -1767,7 +1517,7 @@
           <w:sz w:val="21"/>
           <w:szCs w:val="21"/>
         </w:rPr>
-        <w:t>query_result</w:t>
+        <w:t>format(z, location</w:t>
       </w:r>
       <w:r>
         <w:rPr>
@@ -1785,9 +1535,17 @@
           <w:sz w:val="21"/>
           <w:szCs w:val="21"/>
         </w:rPr>
-        <w:t>format</w:t>
-      </w:r>
-      <w:proofErr w:type="spellEnd"/>
+        <w:t>latitude, location</w:t>
+      </w:r>
+      <w:r>
+        <w:rPr>
+          <w:rFonts w:ascii="Courier New" w:eastAsia="Times New Roman" w:hAnsi="Courier New" w:cs="Courier New"/>
+          <w:color w:val="666666"/>
+          <w:sz w:val="21"/>
+          <w:szCs w:val="21"/>
+        </w:rPr>
+        <w:t>.</w:t>
+      </w:r>
       <w:r>
         <w:rPr>
           <w:rFonts w:ascii="Courier New" w:eastAsia="Times New Roman" w:hAnsi="Courier New" w:cs="Courier New"/>
@@ -1795,83 +1553,7 @@
           <w:sz w:val="21"/>
           <w:szCs w:val="21"/>
         </w:rPr>
-        <w:t xml:space="preserve">(z, </w:t>
-      </w:r>
-      <w:proofErr w:type="spellStart"/>
-      <w:r>
-        <w:rPr>
-          <w:rFonts w:ascii="Courier New" w:eastAsia="Times New Roman" w:hAnsi="Courier New" w:cs="Courier New"/>
-          <w:color w:val="333333"/>
-          <w:sz w:val="21"/>
-          <w:szCs w:val="21"/>
-        </w:rPr>
-        <w:t>location</w:t>
-      </w:r>
-      <w:r>
-        <w:rPr>
-          <w:rFonts w:ascii="Courier New" w:eastAsia="Times New Roman" w:hAnsi="Courier New" w:cs="Courier New"/>
-          <w:color w:val="666666"/>
-          <w:sz w:val="21"/>
-          <w:szCs w:val="21"/>
-        </w:rPr>
-        <w:t>.</w:t>
-      </w:r>
-      <w:r>
-        <w:rPr>
-          <w:rFonts w:ascii="Courier New" w:eastAsia="Times New Roman" w:hAnsi="Courier New" w:cs="Courier New"/>
-          <w:color w:val="333333"/>
-          <w:sz w:val="21"/>
-          <w:szCs w:val="21"/>
-        </w:rPr>
-        <w:t>latitude</w:t>
-      </w:r>
-      <w:proofErr w:type="spellEnd"/>
-      <w:r>
-        <w:rPr>
-          <w:rFonts w:ascii="Courier New" w:eastAsia="Times New Roman" w:hAnsi="Courier New" w:cs="Courier New"/>
-          <w:color w:val="333333"/>
-          <w:sz w:val="21"/>
-          <w:szCs w:val="21"/>
-        </w:rPr>
-        <w:t xml:space="preserve">, </w:t>
-      </w:r>
-      <w:proofErr w:type="spellStart"/>
-      <w:r>
-        <w:rPr>
-          <w:rFonts w:ascii="Courier New" w:eastAsia="Times New Roman" w:hAnsi="Courier New" w:cs="Courier New"/>
-          <w:color w:val="333333"/>
-          <w:sz w:val="21"/>
-          <w:szCs w:val="21"/>
-        </w:rPr>
-        <w:t>location</w:t>
-      </w:r>
-      <w:r>
-        <w:rPr>
-          <w:rFonts w:ascii="Courier New" w:eastAsia="Times New Roman" w:hAnsi="Courier New" w:cs="Courier New"/>
-          <w:color w:val="666666"/>
-          <w:sz w:val="21"/>
-          <w:szCs w:val="21"/>
-        </w:rPr>
-        <w:t>.</w:t>
-      </w:r>
-      <w:r>
-        <w:rPr>
-          <w:rFonts w:ascii="Courier New" w:eastAsia="Times New Roman" w:hAnsi="Courier New" w:cs="Courier New"/>
-          <w:color w:val="333333"/>
-          <w:sz w:val="21"/>
-          <w:szCs w:val="21"/>
-        </w:rPr>
-        <w:t>longitude</w:t>
-      </w:r>
-      <w:proofErr w:type="spellEnd"/>
-      <w:r>
-        <w:rPr>
-          <w:rFonts w:ascii="Courier New" w:eastAsia="Times New Roman" w:hAnsi="Courier New" w:cs="Courier New"/>
-          <w:color w:val="333333"/>
-          <w:sz w:val="21"/>
-          <w:szCs w:val="21"/>
-        </w:rPr>
-        <w:t>))</w:t>
+        <w:t>longitude))</w:t>
       </w:r>
     </w:p>
     <w:p>
@@ -1991,7 +1673,6 @@
           <w:szCs w:val="21"/>
         </w:rPr>
       </w:pPr>
-      <w:proofErr w:type="spellStart"/>
       <w:r>
         <w:rPr>
           <w:rFonts w:ascii="Courier New" w:eastAsia="Times New Roman" w:hAnsi="Courier New" w:cs="Courier New"/>
@@ -1999,10 +1680,17 @@
           <w:sz w:val="21"/>
           <w:szCs w:val="21"/>
         </w:rPr>
-        <w:lastRenderedPageBreak/>
-        <w:t>url</w:t>
-      </w:r>
-      <w:proofErr w:type="spellEnd"/>
+        <w:t xml:space="preserve">url </w:t>
+      </w:r>
+      <w:r>
+        <w:rPr>
+          <w:rFonts w:ascii="Courier New" w:eastAsia="Times New Roman" w:hAnsi="Courier New" w:cs="Courier New"/>
+          <w:color w:val="666666"/>
+          <w:sz w:val="21"/>
+          <w:szCs w:val="21"/>
+        </w:rPr>
+        <w:t>=</w:t>
+      </w:r>
       <w:r>
         <w:rPr>
           <w:rFonts w:ascii="Courier New" w:eastAsia="Times New Roman" w:hAnsi="Courier New" w:cs="Courier New"/>
@@ -2015,11 +1703,160 @@
       <w:r>
         <w:rPr>
           <w:rFonts w:ascii="Courier New" w:eastAsia="Times New Roman" w:hAnsi="Courier New" w:cs="Courier New"/>
+          <w:color w:val="BA2121"/>
+          <w:sz w:val="21"/>
+          <w:szCs w:val="21"/>
+        </w:rPr>
+        <w:t>'https://api.foursquare.com/v2/venues/explore?&amp;client_id=</w:t>
+      </w:r>
+      <w:r>
+        <w:rPr>
+          <w:rFonts w:ascii="Courier New" w:eastAsia="Times New Roman" w:hAnsi="Courier New" w:cs="Courier New"/>
+          <w:b/>
+          <w:bCs/>
+          <w:color w:val="BB6688"/>
+          <w:sz w:val="21"/>
+          <w:szCs w:val="21"/>
+        </w:rPr>
+        <w:t>{}</w:t>
+      </w:r>
+      <w:r>
+        <w:rPr>
+          <w:rFonts w:ascii="Courier New" w:eastAsia="Times New Roman" w:hAnsi="Courier New" w:cs="Courier New"/>
+          <w:color w:val="BA2121"/>
+          <w:sz w:val="21"/>
+          <w:szCs w:val="21"/>
+        </w:rPr>
+        <w:t>&amp;client_secret=</w:t>
+      </w:r>
+      <w:r>
+        <w:rPr>
+          <w:rFonts w:ascii="Courier New" w:eastAsia="Times New Roman" w:hAnsi="Courier New" w:cs="Courier New"/>
+          <w:b/>
+          <w:bCs/>
+          <w:color w:val="BB6688"/>
+          <w:sz w:val="21"/>
+          <w:szCs w:val="21"/>
+        </w:rPr>
+        <w:t>{}</w:t>
+      </w:r>
+      <w:r>
+        <w:rPr>
+          <w:rFonts w:ascii="Courier New" w:eastAsia="Times New Roman" w:hAnsi="Courier New" w:cs="Courier New"/>
+          <w:color w:val="BA2121"/>
+          <w:sz w:val="21"/>
+          <w:szCs w:val="21"/>
+        </w:rPr>
+        <w:t>&amp;v=</w:t>
+      </w:r>
+      <w:r>
+        <w:rPr>
+          <w:rFonts w:ascii="Courier New" w:eastAsia="Times New Roman" w:hAnsi="Courier New" w:cs="Courier New"/>
+          <w:b/>
+          <w:bCs/>
+          <w:color w:val="BB6688"/>
+          <w:sz w:val="21"/>
+          <w:szCs w:val="21"/>
+        </w:rPr>
+        <w:t>{}</w:t>
+      </w:r>
+      <w:r>
+        <w:rPr>
+          <w:rFonts w:ascii="Courier New" w:eastAsia="Times New Roman" w:hAnsi="Courier New" w:cs="Courier New"/>
+          <w:color w:val="BA2121"/>
+          <w:sz w:val="21"/>
+          <w:szCs w:val="21"/>
+        </w:rPr>
+        <w:t>&amp;ll=</w:t>
+      </w:r>
+      <w:r>
+        <w:rPr>
+          <w:rFonts w:ascii="Courier New" w:eastAsia="Times New Roman" w:hAnsi="Courier New" w:cs="Courier New"/>
+          <w:b/>
+          <w:bCs/>
+          <w:color w:val="BB6688"/>
+          <w:sz w:val="21"/>
+          <w:szCs w:val="21"/>
+        </w:rPr>
+        <w:t>{}</w:t>
+      </w:r>
+      <w:r>
+        <w:rPr>
+          <w:rFonts w:ascii="Courier New" w:eastAsia="Times New Roman" w:hAnsi="Courier New" w:cs="Courier New"/>
+          <w:color w:val="BA2121"/>
+          <w:sz w:val="21"/>
+          <w:szCs w:val="21"/>
+        </w:rPr>
+        <w:t>,</w:t>
+      </w:r>
+      <w:r>
+        <w:rPr>
+          <w:rFonts w:ascii="Courier New" w:eastAsia="Times New Roman" w:hAnsi="Courier New" w:cs="Courier New"/>
+          <w:b/>
+          <w:bCs/>
+          <w:color w:val="BB6688"/>
+          <w:sz w:val="21"/>
+          <w:szCs w:val="21"/>
+        </w:rPr>
+        <w:t>{}</w:t>
+      </w:r>
+      <w:r>
+        <w:rPr>
+          <w:rFonts w:ascii="Courier New" w:eastAsia="Times New Roman" w:hAnsi="Courier New" w:cs="Courier New"/>
+          <w:color w:val="BA2121"/>
+          <w:sz w:val="21"/>
+          <w:szCs w:val="21"/>
+        </w:rPr>
+        <w:t>&amp;radius=</w:t>
+      </w:r>
+      <w:r>
+        <w:rPr>
+          <w:rFonts w:ascii="Courier New" w:eastAsia="Times New Roman" w:hAnsi="Courier New" w:cs="Courier New"/>
+          <w:b/>
+          <w:bCs/>
+          <w:color w:val="BB6688"/>
+          <w:sz w:val="21"/>
+          <w:szCs w:val="21"/>
+        </w:rPr>
+        <w:t>{}</w:t>
+      </w:r>
+      <w:r>
+        <w:rPr>
+          <w:rFonts w:ascii="Courier New" w:eastAsia="Times New Roman" w:hAnsi="Courier New" w:cs="Courier New"/>
+          <w:color w:val="BA2121"/>
+          <w:sz w:val="21"/>
+          <w:szCs w:val="21"/>
+        </w:rPr>
+        <w:t>&amp;limit=</w:t>
+      </w:r>
+      <w:r>
+        <w:rPr>
+          <w:rFonts w:ascii="Courier New" w:eastAsia="Times New Roman" w:hAnsi="Courier New" w:cs="Courier New"/>
+          <w:b/>
+          <w:bCs/>
+          <w:color w:val="BB6688"/>
+          <w:sz w:val="21"/>
+          <w:szCs w:val="21"/>
+        </w:rPr>
+        <w:t>{}</w:t>
+      </w:r>
+      <w:r>
+        <w:rPr>
+          <w:rFonts w:ascii="Courier New" w:eastAsia="Times New Roman" w:hAnsi="Courier New" w:cs="Courier New"/>
+          <w:color w:val="BA2121"/>
+          <w:sz w:val="21"/>
+          <w:szCs w:val="21"/>
+        </w:rPr>
+        <w:t>'</w:t>
+      </w:r>
+      <w:r>
+        <w:rPr>
+          <w:rFonts w:ascii="Courier New" w:eastAsia="Times New Roman" w:hAnsi="Courier New" w:cs="Courier New"/>
           <w:color w:val="666666"/>
           <w:sz w:val="21"/>
           <w:szCs w:val="21"/>
         </w:rPr>
-        <w:t>=</w:t>
+        <w:t>.</w:t>
       </w:r>
       <w:r>
         <w:rPr>
@@ -2028,214 +1865,7 @@
           <w:sz w:val="21"/>
           <w:szCs w:val="21"/>
         </w:rPr>
-        <w:t xml:space="preserve"> </w:t>
-      </w:r>
-      <w:r>
-        <w:rPr>
-          <w:rFonts w:ascii="Courier New" w:eastAsia="Times New Roman" w:hAnsi="Courier New" w:cs="Courier New"/>
-          <w:color w:val="BA2121"/>
-          <w:sz w:val="21"/>
-          <w:szCs w:val="21"/>
-        </w:rPr>
-        <w:t>'https://api.foursquare.com/v2/venues/explore?&amp;client_id=</w:t>
-      </w:r>
-      <w:r>
-        <w:rPr>
-          <w:rFonts w:ascii="Courier New" w:eastAsia="Times New Roman" w:hAnsi="Courier New" w:cs="Courier New"/>
-          <w:b/>
-          <w:bCs/>
-          <w:color w:val="BB6688"/>
-          <w:sz w:val="21"/>
-          <w:szCs w:val="21"/>
-        </w:rPr>
-        <w:t>{}</w:t>
-      </w:r>
-      <w:r>
-        <w:rPr>
-          <w:rFonts w:ascii="Courier New" w:eastAsia="Times New Roman" w:hAnsi="Courier New" w:cs="Courier New"/>
-          <w:color w:val="BA2121"/>
-          <w:sz w:val="21"/>
-          <w:szCs w:val="21"/>
-        </w:rPr>
-        <w:t>&amp;client_secret=</w:t>
-      </w:r>
-      <w:r>
-        <w:rPr>
-          <w:rFonts w:ascii="Courier New" w:eastAsia="Times New Roman" w:hAnsi="Courier New" w:cs="Courier New"/>
-          <w:b/>
-          <w:bCs/>
-          <w:color w:val="BB6688"/>
-          <w:sz w:val="21"/>
-          <w:szCs w:val="21"/>
-        </w:rPr>
-        <w:t>{}</w:t>
-      </w:r>
-      <w:r>
-        <w:rPr>
-          <w:rFonts w:ascii="Courier New" w:eastAsia="Times New Roman" w:hAnsi="Courier New" w:cs="Courier New"/>
-          <w:color w:val="BA2121"/>
-          <w:sz w:val="21"/>
-          <w:szCs w:val="21"/>
-        </w:rPr>
-        <w:t>&amp;v=</w:t>
-      </w:r>
-      <w:r>
-        <w:rPr>
-          <w:rFonts w:ascii="Courier New" w:eastAsia="Times New Roman" w:hAnsi="Courier New" w:cs="Courier New"/>
-          <w:b/>
-          <w:bCs/>
-          <w:color w:val="BB6688"/>
-          <w:sz w:val="21"/>
-          <w:szCs w:val="21"/>
-        </w:rPr>
-        <w:t>{}</w:t>
-      </w:r>
-      <w:r>
-        <w:rPr>
-          <w:rFonts w:ascii="Courier New" w:eastAsia="Times New Roman" w:hAnsi="Courier New" w:cs="Courier New"/>
-          <w:color w:val="BA2121"/>
-          <w:sz w:val="21"/>
-          <w:szCs w:val="21"/>
-        </w:rPr>
-        <w:t>&amp;ll=</w:t>
-      </w:r>
-      <w:r>
-        <w:rPr>
-          <w:rFonts w:ascii="Courier New" w:eastAsia="Times New Roman" w:hAnsi="Courier New" w:cs="Courier New"/>
-          <w:b/>
-          <w:bCs/>
-          <w:color w:val="BB6688"/>
-          <w:sz w:val="21"/>
-          <w:szCs w:val="21"/>
-        </w:rPr>
-        <w:t>{}</w:t>
-      </w:r>
-      <w:r>
-        <w:rPr>
-          <w:rFonts w:ascii="Courier New" w:eastAsia="Times New Roman" w:hAnsi="Courier New" w:cs="Courier New"/>
-          <w:color w:val="BA2121"/>
-          <w:sz w:val="21"/>
-          <w:szCs w:val="21"/>
-        </w:rPr>
-        <w:t>,</w:t>
-      </w:r>
-      <w:r>
-        <w:rPr>
-          <w:rFonts w:ascii="Courier New" w:eastAsia="Times New Roman" w:hAnsi="Courier New" w:cs="Courier New"/>
-          <w:b/>
-          <w:bCs/>
-          <w:color w:val="BB6688"/>
-          <w:sz w:val="21"/>
-          <w:szCs w:val="21"/>
-        </w:rPr>
-        <w:t>{}</w:t>
-      </w:r>
-      <w:r>
-        <w:rPr>
-          <w:rFonts w:ascii="Courier New" w:eastAsia="Times New Roman" w:hAnsi="Courier New" w:cs="Courier New"/>
-          <w:color w:val="BA2121"/>
-          <w:sz w:val="21"/>
-          <w:szCs w:val="21"/>
-        </w:rPr>
-        <w:t>&amp;radius=</w:t>
-      </w:r>
-      <w:r>
-        <w:rPr>
-          <w:rFonts w:ascii="Courier New" w:eastAsia="Times New Roman" w:hAnsi="Courier New" w:cs="Courier New"/>
-          <w:b/>
-          <w:bCs/>
-          <w:color w:val="BB6688"/>
-          <w:sz w:val="21"/>
-          <w:szCs w:val="21"/>
-        </w:rPr>
-        <w:t>{}</w:t>
-      </w:r>
-      <w:r>
-        <w:rPr>
-          <w:rFonts w:ascii="Courier New" w:eastAsia="Times New Roman" w:hAnsi="Courier New" w:cs="Courier New"/>
-          <w:color w:val="BA2121"/>
-          <w:sz w:val="21"/>
-          <w:szCs w:val="21"/>
-        </w:rPr>
-        <w:t>&amp;limit=</w:t>
-      </w:r>
-      <w:r>
-        <w:rPr>
-          <w:rFonts w:ascii="Courier New" w:eastAsia="Times New Roman" w:hAnsi="Courier New" w:cs="Courier New"/>
-          <w:b/>
-          <w:bCs/>
-          <w:color w:val="BB6688"/>
-          <w:sz w:val="21"/>
-          <w:szCs w:val="21"/>
-        </w:rPr>
-        <w:t>{}</w:t>
-      </w:r>
-      <w:r>
-        <w:rPr>
-          <w:rFonts w:ascii="Courier New" w:eastAsia="Times New Roman" w:hAnsi="Courier New" w:cs="Courier New"/>
-          <w:color w:val="BA2121"/>
-          <w:sz w:val="21"/>
-          <w:szCs w:val="21"/>
-        </w:rPr>
-        <w:t>'</w:t>
-      </w:r>
-      <w:r>
-        <w:rPr>
-          <w:rFonts w:ascii="Courier New" w:eastAsia="Times New Roman" w:hAnsi="Courier New" w:cs="Courier New"/>
-          <w:color w:val="666666"/>
-          <w:sz w:val="21"/>
-          <w:szCs w:val="21"/>
-        </w:rPr>
-        <w:t>.</w:t>
-      </w:r>
-      <w:r>
-        <w:rPr>
-          <w:rFonts w:ascii="Courier New" w:eastAsia="Times New Roman" w:hAnsi="Courier New" w:cs="Courier New"/>
-          <w:color w:val="333333"/>
-          <w:sz w:val="21"/>
-          <w:szCs w:val="21"/>
-        </w:rPr>
-        <w:t xml:space="preserve">format(CLIENT_ID, CLIENT_SECRET, VERSION, </w:t>
-      </w:r>
-      <w:proofErr w:type="spellStart"/>
-      <w:r>
-        <w:rPr>
-          <w:rFonts w:ascii="Courier New" w:eastAsia="Times New Roman" w:hAnsi="Courier New" w:cs="Courier New"/>
-          <w:color w:val="333333"/>
-          <w:sz w:val="21"/>
-          <w:szCs w:val="21"/>
-        </w:rPr>
-        <w:t>lat</w:t>
-      </w:r>
-      <w:proofErr w:type="spellEnd"/>
-      <w:r>
-        <w:rPr>
-          <w:rFonts w:ascii="Courier New" w:eastAsia="Times New Roman" w:hAnsi="Courier New" w:cs="Courier New"/>
-          <w:color w:val="333333"/>
-          <w:sz w:val="21"/>
-          <w:szCs w:val="21"/>
-        </w:rPr>
-        <w:t xml:space="preserve">, </w:t>
-      </w:r>
-      <w:proofErr w:type="spellStart"/>
-      <w:r>
-        <w:rPr>
-          <w:rFonts w:ascii="Courier New" w:eastAsia="Times New Roman" w:hAnsi="Courier New" w:cs="Courier New"/>
-          <w:color w:val="333333"/>
-          <w:sz w:val="21"/>
-          <w:szCs w:val="21"/>
-        </w:rPr>
-        <w:t>lng</w:t>
-      </w:r>
-      <w:proofErr w:type="spellEnd"/>
-      <w:r>
-        <w:rPr>
-          <w:rFonts w:ascii="Courier New" w:eastAsia="Times New Roman" w:hAnsi="Courier New" w:cs="Courier New"/>
-          <w:color w:val="333333"/>
-          <w:sz w:val="21"/>
-          <w:szCs w:val="21"/>
-        </w:rPr>
-        <w:t>, radius, LIMIT)</w:t>
+        <w:t>format(CLIENT_ID, CLIENT_SECRET, VERSION, lat, lng, radius, LIMIT)</w:t>
       </w:r>
     </w:p>
     <w:p>
@@ -2339,6 +1969,22 @@
         </w:rPr>
         <w:t>After K-means clustering, we can investigate individual clusters to spot any patterns or similarities. Adjusting the k value to obtain a stronger separation will lead to more accurate clustering. Because the values are more categorical, the 'elbow' method was not used to find the optimal K value.</w:t>
       </w:r>
+      <w:r>
+        <w:rPr>
+          <w:rFonts w:ascii="Times New Roman" w:hAnsi="Times New Roman"/>
+          <w:sz w:val="24"/>
+          <w:szCs w:val="24"/>
+        </w:rPr>
+        <w:t xml:space="preserve"> Other libraries used for general data manipulation and dataframe editing included pandas and NumPy. </w:t>
+      </w:r>
+      <w:r>
+        <w:rPr>
+          <w:rFonts w:ascii="Times New Roman" w:hAnsi="Times New Roman"/>
+          <w:sz w:val="24"/>
+          <w:szCs w:val="24"/>
+        </w:rPr>
+        <w:t>Pandas was also used for generating bar graphs to view the data.</w:t>
+      </w:r>
     </w:p>
     <w:p>
       <w:pPr>
@@ -2411,7 +2057,6 @@
           <w:noProof/>
           <w:sz w:val="24"/>
         </w:rPr>
-        <w:lastRenderedPageBreak/>
         <w:drawing>
           <wp:inline distT="0" distB="0" distL="0" distR="0" wp14:anchorId="3B439A9C" wp14:editId="2A58B534">
             <wp:extent cx="5943600" cy="3960495"/>
@@ -2552,7 +2197,6 @@
           <w:noProof/>
           <w:sz w:val="24"/>
         </w:rPr>
-        <w:lastRenderedPageBreak/>
         <w:drawing>
           <wp:inline distT="0" distB="0" distL="0" distR="0" wp14:anchorId="36E1C500" wp14:editId="5928206B">
             <wp:extent cx="5943600" cy="4306570"/>
@@ -2714,7 +2358,6 @@
           <w:noProof/>
           <w:sz w:val="24"/>
         </w:rPr>
-        <w:lastRenderedPageBreak/>
         <w:drawing>
           <wp:inline distT="0" distB="0" distL="0" distR="0" wp14:anchorId="0A9C8537" wp14:editId="620C2208">
             <wp:extent cx="5943600" cy="4279900"/>
@@ -2951,10 +2594,8 @@
           <w:iCs/>
           <w:sz w:val="24"/>
         </w:rPr>
-        <w:lastRenderedPageBreak/>
         <w:t xml:space="preserve">Table 3. </w:t>
       </w:r>
-      <w:proofErr w:type="spellStart"/>
       <w:r>
         <w:rPr>
           <w:rFonts w:ascii="Times New Roman" w:hAnsi="Times New Roman"/>
@@ -2962,17 +2603,7 @@
           <w:iCs/>
           <w:sz w:val="24"/>
         </w:rPr>
-        <w:t>Dataframe</w:t>
-      </w:r>
-      <w:proofErr w:type="spellEnd"/>
-      <w:r>
-        <w:rPr>
-          <w:rFonts w:ascii="Times New Roman" w:hAnsi="Times New Roman"/>
-          <w:i/>
-          <w:iCs/>
-          <w:sz w:val="24"/>
-        </w:rPr>
-        <w:t xml:space="preserve"> depicting community areas with their top four most popular venues</w:t>
+        <w:t>Dataframe depicting community areas with their top four most popular venues</w:t>
       </w:r>
     </w:p>
     <w:p>
@@ -3001,23 +2632,21 @@
           <w:rFonts w:ascii="Times New Roman" w:hAnsi="Times New Roman"/>
           <w:sz w:val="24"/>
         </w:rPr>
-        <w:t xml:space="preserve">the </w:t>
-      </w:r>
-      <w:proofErr w:type="spellStart"/>
-      <w:r>
-        <w:rPr>
-          <w:rFonts w:ascii="Times New Roman" w:hAnsi="Times New Roman"/>
-          <w:sz w:val="24"/>
-        </w:rPr>
-        <w:t>scikitlearn</w:t>
-      </w:r>
-      <w:proofErr w:type="spellEnd"/>
-      <w:r>
-        <w:rPr>
-          <w:rFonts w:ascii="Times New Roman" w:hAnsi="Times New Roman"/>
-          <w:sz w:val="24"/>
-        </w:rPr>
-        <w:t xml:space="preserve"> library. A snippet of code is shown below:</w:t>
+        <w:t>the scikit</w:t>
+      </w:r>
+      <w:r>
+        <w:rPr>
+          <w:rFonts w:ascii="Times New Roman" w:hAnsi="Times New Roman"/>
+          <w:sz w:val="24"/>
+        </w:rPr>
+        <w:t>-</w:t>
+      </w:r>
+      <w:r>
+        <w:rPr>
+          <w:rFonts w:ascii="Times New Roman" w:hAnsi="Times New Roman"/>
+          <w:sz w:val="24"/>
+        </w:rPr>
+        <w:t>learn library. A snippet of code is shown below:</w:t>
       </w:r>
     </w:p>
     <w:p>
@@ -3031,7 +2660,6 @@
           <w:szCs w:val="21"/>
         </w:rPr>
       </w:pPr>
-      <w:proofErr w:type="spellStart"/>
       <w:r>
         <w:rPr>
           <w:rStyle w:val="n"/>
@@ -3041,7 +2669,6 @@
         </w:rPr>
         <w:t>kclusters</w:t>
       </w:r>
-      <w:proofErr w:type="spellEnd"/>
       <w:r>
         <w:rPr>
           <w:color w:val="333333"/>
@@ -3088,7 +2715,6 @@
           <w:szCs w:val="21"/>
         </w:rPr>
       </w:pPr>
-      <w:proofErr w:type="spellStart"/>
       <w:r>
         <w:rPr>
           <w:rStyle w:val="n"/>
@@ -3098,7 +2724,6 @@
         </w:rPr>
         <w:t>chicago_clusters</w:t>
       </w:r>
-      <w:proofErr w:type="spellEnd"/>
       <w:r>
         <w:rPr>
           <w:color w:val="333333"/>
@@ -3124,7 +2749,6 @@
         </w:rPr>
         <w:t xml:space="preserve"> </w:t>
       </w:r>
-      <w:proofErr w:type="spellStart"/>
       <w:r>
         <w:rPr>
           <w:rStyle w:val="n"/>
@@ -3152,7 +2776,6 @@
         </w:rPr>
         <w:t>drop</w:t>
       </w:r>
-      <w:proofErr w:type="spellEnd"/>
       <w:r>
         <w:rPr>
           <w:rStyle w:val="p"/>
@@ -3169,27 +2792,7 @@
           <w:sz w:val="21"/>
           <w:szCs w:val="21"/>
         </w:rPr>
-        <w:t>'</w:t>
-      </w:r>
-      <w:proofErr w:type="spellStart"/>
-      <w:r>
-        <w:rPr>
-          <w:rStyle w:val="s1"/>
-          <w:color w:val="BA2121"/>
-          <w:sz w:val="21"/>
-          <w:szCs w:val="21"/>
-        </w:rPr>
-        <w:t>CommunityArea</w:t>
-      </w:r>
-      <w:proofErr w:type="spellEnd"/>
-      <w:r>
-        <w:rPr>
-          <w:rStyle w:val="s1"/>
-          <w:color w:val="BA2121"/>
-          <w:sz w:val="21"/>
-          <w:szCs w:val="21"/>
-        </w:rPr>
-        <w:t>'</w:t>
+        <w:t>'CommunityArea'</w:t>
       </w:r>
       <w:r>
         <w:rPr>
@@ -3238,7 +2841,6 @@
           <w:szCs w:val="21"/>
         </w:rPr>
       </w:pPr>
-      <w:proofErr w:type="spellStart"/>
       <w:r>
         <w:rPr>
           <w:rStyle w:val="n"/>
@@ -3248,7 +2850,6 @@
         </w:rPr>
         <w:t>kmeans</w:t>
       </w:r>
-      <w:proofErr w:type="spellEnd"/>
       <w:r>
         <w:rPr>
           <w:color w:val="333333"/>
@@ -3274,7 +2875,6 @@
         </w:rPr>
         <w:t xml:space="preserve"> </w:t>
       </w:r>
-      <w:proofErr w:type="spellStart"/>
       <w:r>
         <w:rPr>
           <w:rStyle w:val="n"/>
@@ -3284,7 +2884,6 @@
         </w:rPr>
         <w:t>KMeans</w:t>
       </w:r>
-      <w:proofErr w:type="spellEnd"/>
       <w:r>
         <w:rPr>
           <w:rStyle w:val="p"/>
@@ -3294,7 +2893,6 @@
         </w:rPr>
         <w:t>(</w:t>
       </w:r>
-      <w:proofErr w:type="spellStart"/>
       <w:r>
         <w:rPr>
           <w:rStyle w:val="n"/>
@@ -3304,7 +2902,6 @@
         </w:rPr>
         <w:t>n_clusters</w:t>
       </w:r>
-      <w:proofErr w:type="spellEnd"/>
       <w:r>
         <w:rPr>
           <w:color w:val="333333"/>
@@ -3330,7 +2927,6 @@
         </w:rPr>
         <w:t xml:space="preserve"> </w:t>
       </w:r>
-      <w:proofErr w:type="spellStart"/>
       <w:r>
         <w:rPr>
           <w:rStyle w:val="n"/>
@@ -3340,7 +2936,6 @@
         </w:rPr>
         <w:t>kclusters</w:t>
       </w:r>
-      <w:proofErr w:type="spellEnd"/>
       <w:r>
         <w:rPr>
           <w:rStyle w:val="p"/>
@@ -3358,7 +2953,6 @@
         </w:rPr>
         <w:t xml:space="preserve"> </w:t>
       </w:r>
-      <w:proofErr w:type="spellStart"/>
       <w:r>
         <w:rPr>
           <w:rStyle w:val="n"/>
@@ -3368,7 +2962,6 @@
         </w:rPr>
         <w:t>init</w:t>
       </w:r>
-      <w:proofErr w:type="spellEnd"/>
       <w:r>
         <w:rPr>
           <w:rStyle w:val="o"/>
@@ -3396,7 +2989,6 @@
         </w:rPr>
         <w:t>,</w:t>
       </w:r>
-      <w:proofErr w:type="spellStart"/>
       <w:r>
         <w:rPr>
           <w:rStyle w:val="n"/>
@@ -3406,7 +2998,6 @@
         </w:rPr>
         <w:t>random_state</w:t>
       </w:r>
-      <w:proofErr w:type="spellEnd"/>
       <w:r>
         <w:rPr>
           <w:rStyle w:val="o"/>
@@ -3461,7 +3052,6 @@
         </w:rPr>
         <w:t>(</w:t>
       </w:r>
-      <w:proofErr w:type="spellStart"/>
       <w:r>
         <w:rPr>
           <w:rStyle w:val="n"/>
@@ -3471,7 +3061,6 @@
         </w:rPr>
         <w:t>chicago_clusters</w:t>
       </w:r>
-      <w:proofErr w:type="spellEnd"/>
       <w:r>
         <w:rPr>
           <w:rStyle w:val="p"/>
@@ -3664,7 +3253,6 @@
           <w:noProof/>
           <w:sz w:val="24"/>
         </w:rPr>
-        <w:lastRenderedPageBreak/>
         <w:drawing>
           <wp:inline distT="0" distB="0" distL="0" distR="0" wp14:anchorId="07B3119E" wp14:editId="66A782B0">
             <wp:extent cx="5943600" cy="6264275"/>
@@ -3763,7 +3351,6 @@
           <w:noProof/>
           <w:sz w:val="24"/>
         </w:rPr>
-        <w:lastRenderedPageBreak/>
         <w:drawing>
           <wp:inline distT="0" distB="0" distL="0" distR="0" wp14:anchorId="0C9718BD" wp14:editId="080D87DB">
             <wp:extent cx="4084320" cy="4267200"/>
@@ -3846,7 +3433,6 @@
           <w:noProof/>
           <w:sz w:val="24"/>
         </w:rPr>
-        <w:lastRenderedPageBreak/>
         <w:drawing>
           <wp:inline distT="0" distB="0" distL="0" distR="0" wp14:anchorId="3C5143EE" wp14:editId="3C73BC30">
             <wp:extent cx="5943600" cy="4107815"/>
@@ -4006,7 +3592,28 @@
           <w:rFonts w:ascii="Times New Roman" w:hAnsi="Times New Roman"/>
           <w:sz w:val="24"/>
         </w:rPr>
-        <w:t>Starting with the largest population count, the community area of Lake View has the largest population in general with 100547, as well as the largest non-senior population. Within the top ten community areas with the highest populations, the populations with the largest senior population included Austin, Near North Side, West Ridge and Portage Park. The community area in tenth place was home to over 60,000 individuals.</w:t>
+        <w:t xml:space="preserve">Starting with the largest population count, the community area of Lake View has the largest population in general with 100547, as well as the largest non-senior population. Within the top ten community areas with the highest populations, the populations with the largest senior population included Austin, Near North Side, West Ridge and Portage Park. </w:t>
+      </w:r>
+      <w:r>
+        <w:rPr>
+          <w:rFonts w:ascii="Times New Roman" w:hAnsi="Times New Roman"/>
+          <w:sz w:val="24"/>
+        </w:rPr>
+        <w:t>Portage Park</w:t>
+      </w:r>
+      <w:r>
+        <w:rPr>
+          <w:rFonts w:ascii="Times New Roman" w:hAnsi="Times New Roman"/>
+          <w:sz w:val="24"/>
+        </w:rPr>
+        <w:t xml:space="preserve"> in tenth place was home to over 60,000 individuals.</w:t>
+      </w:r>
+      <w:r>
+        <w:rPr>
+          <w:rFonts w:ascii="Times New Roman" w:hAnsi="Times New Roman"/>
+          <w:sz w:val="24"/>
+        </w:rPr>
+        <w:t xml:space="preserve"> This indicates any area with less than 60,000 total population would be outside the top ten. </w:t>
       </w:r>
     </w:p>
     <w:p>
@@ -4022,8 +3629,59 @@
           <w:rFonts w:ascii="Times New Roman" w:hAnsi="Times New Roman"/>
           <w:sz w:val="24"/>
         </w:rPr>
+        <w:t xml:space="preserve">When comparing areas with the top 10 youngest population counts, Portage Park is not within the top ten. Near West Side takes tenth place with 51,350 members of the population being under 50 years of age, compared to Portage Park’s 43,294. </w:t>
+      </w:r>
+      <w:r>
+        <w:rPr>
+          <w:rFonts w:ascii="Times New Roman" w:hAnsi="Times New Roman"/>
+          <w:sz w:val="24"/>
+        </w:rPr>
+        <w:t>Areas such as West Ridge had a smaller number of younger population members and ranked lower. This indicates the area has a large older demographic. On the other hand, areas such as West Town moved up in rank indicating it has a higher younger population count compared to Near North Side and Austin, which fell in rank.</w:t>
+      </w:r>
+    </w:p>
+    <w:p>
+      <w:pPr>
+        <w:ind w:firstLine="432"/>
+        <w:rPr>
+          <w:rFonts w:ascii="Times New Roman" w:hAnsi="Times New Roman"/>
+          <w:sz w:val="24"/>
+        </w:rPr>
+      </w:pPr>
+      <w:r>
+        <w:rPr>
+          <w:rFonts w:ascii="Times New Roman" w:hAnsi="Times New Roman"/>
+          <w:sz w:val="24"/>
+        </w:rPr>
         <w:t>From our venues query, The Loop presented the largest number of venues within a 500 meters. Riverdale and South Deering had no venues within a 500 meter radius. Upon expanding the search radius to 1000 meters, Riverdale and South Deering produced venues, but only a small amount.</w:t>
       </w:r>
+      <w:r>
+        <w:rPr>
+          <w:rFonts w:ascii="Times New Roman" w:hAnsi="Times New Roman"/>
+          <w:sz w:val="24"/>
+        </w:rPr>
+        <w:t xml:space="preserve"> Selecting areas containing popular Korean venues yielded one result: North Park. </w:t>
+      </w:r>
+      <w:r>
+        <w:rPr>
+          <w:rFonts w:ascii="Times New Roman" w:hAnsi="Times New Roman"/>
+          <w:sz w:val="24"/>
+        </w:rPr>
+        <w:t xml:space="preserve">Selecting areas which contained Chinese, Japanese, Vietnamese, Asian, Indian, or Pakistani restaurants yielded the following areas: Armour Square, Bridgeport, Chatham, Near South Side, Hegewisch, Uptown, West Lawn, Edgewater, </w:t>
+      </w:r>
+      <w:r>
+        <w:rPr>
+          <w:rFonts w:ascii="Times New Roman" w:hAnsi="Times New Roman"/>
+          <w:sz w:val="24"/>
+        </w:rPr>
+        <w:t xml:space="preserve">&amp; </w:t>
+      </w:r>
+      <w:r>
+        <w:rPr>
+          <w:rFonts w:ascii="Times New Roman" w:hAnsi="Times New Roman"/>
+          <w:sz w:val="24"/>
+        </w:rPr>
+        <w:t>West Ridge. Searching for community areas with train, bus or taxi stops yielded the following: East Garfield Park, Fuller Park, Pullman, West Garfield Park, Riverdale, Grand Boulevard, North Park, &amp; Morgan Park.</w:t>
+      </w:r>
     </w:p>
     <w:p>
       <w:pPr>
@@ -4057,15 +3715,75 @@
           <w:rFonts w:ascii="Times New Roman" w:hAnsi="Times New Roman"/>
           <w:sz w:val="24"/>
         </w:rPr>
-        <w:t xml:space="preserve">The clusters from the k-means produced interesting results. Cluster 2 contained many areas which had popular venues involving transportation, such as train stations, intersections, or bus stops. Cluster 2 also contained the only community area with a Korean restaurant, North Park. </w:t>
-      </w:r>
-      <w:r>
-        <w:rPr>
-          <w:rFonts w:ascii="Times New Roman" w:hAnsi="Times New Roman"/>
-          <w:sz w:val="24"/>
-        </w:rPr>
-        <w:lastRenderedPageBreak/>
-        <w:t>Cluster 3 held mainly Mexican Restaurants as the 1st venue picks. Cluster 4 contained areas with popular fast food restaurants. This cluster could have been more accurate if it contained several areas in Cluster 2, such as Calumet Heights, Douglas and North Lawndale. Clusters with single areas included 0, 5, 6, 7, and 8. Clusters 6 and 7 are both well known for their BBQ joints. Cluster 9 presented a variety of locations which usually had a Mexican or fast food restaurant in either the 1st or 2nd venue spot.</w:t>
+        <w:t xml:space="preserve">The clusters from the k-means produced interesting results. </w:t>
+      </w:r>
+      <w:r>
+        <w:rPr>
+          <w:rFonts w:ascii="Times New Roman" w:hAnsi="Times New Roman"/>
+          <w:sz w:val="24"/>
+        </w:rPr>
+        <w:t xml:space="preserve">Cluster 1 contained 25 community areas, which mostly held bar or coffee shops as their tops venues. </w:t>
+      </w:r>
+      <w:r>
+        <w:rPr>
+          <w:rFonts w:ascii="Times New Roman" w:hAnsi="Times New Roman"/>
+          <w:sz w:val="24"/>
+        </w:rPr>
+        <w:t>Cluster 2</w:t>
+      </w:r>
+      <w:r>
+        <w:rPr>
+          <w:rFonts w:ascii="Times New Roman" w:hAnsi="Times New Roman"/>
+          <w:sz w:val="24"/>
+        </w:rPr>
+        <w:t>, with 13 members,</w:t>
+      </w:r>
+      <w:r>
+        <w:rPr>
+          <w:rFonts w:ascii="Times New Roman" w:hAnsi="Times New Roman"/>
+          <w:sz w:val="24"/>
+        </w:rPr>
+        <w:t xml:space="preserve"> contained many areas which had popular venues involving transportation, such as train stations, intersections, or bus stops. Cluster 2 also contained the only community area with a Korean restaurant, North Park. Cluster 3</w:t>
+      </w:r>
+      <w:r>
+        <w:rPr>
+          <w:rFonts w:ascii="Times New Roman" w:hAnsi="Times New Roman"/>
+          <w:sz w:val="24"/>
+        </w:rPr>
+        <w:t xml:space="preserve"> with 5 areas</w:t>
+      </w:r>
+      <w:r>
+        <w:rPr>
+          <w:rFonts w:ascii="Times New Roman" w:hAnsi="Times New Roman"/>
+          <w:sz w:val="24"/>
+        </w:rPr>
+        <w:t xml:space="preserve"> held mainly Mexican Restaurants as the 1st venue picks. Cluster 4 contained areas with popular fast food restaurants. This cluster could have been more accurate if it contained several areas in Cluster 2, such as Calumet Heights, Douglas and North Lawndale. Clusters with single areas included 0, 5, 6, 7, and 8. Clusters 6 and 7 are both well known for their BBQ joints. Cluster 9 presented a variety of locations which usually had a Mexican or fast food restaurant in either the 1st or 2nd venue spot.</w:t>
+      </w:r>
+      <w:r>
+        <w:rPr>
+          <w:rFonts w:ascii="Times New Roman" w:hAnsi="Times New Roman"/>
+          <w:sz w:val="24"/>
+        </w:rPr>
+        <w:t xml:space="preserve"> Cluster 1 was the largest with 25 community areas and Cluster 9 was the second largest with 23 community areas.</w:t>
+      </w:r>
+    </w:p>
+    <w:p>
+      <w:pPr>
+        <w:rPr>
+          <w:rFonts w:ascii="Times New Roman" w:hAnsi="Times New Roman"/>
+          <w:b/>
+          <w:bCs/>
+          <w:sz w:val="24"/>
+        </w:rPr>
+      </w:pPr>
+      <w:r>
+        <w:rPr>
+          <w:rFonts w:ascii="Times New Roman" w:hAnsi="Times New Roman"/>
+          <w:b/>
+          <w:bCs/>
+          <w:sz w:val="24"/>
+        </w:rPr>
+        <w:t>Map Results</w:t>
       </w:r>
     </w:p>
     <w:p>
@@ -4081,42 +3799,89 @@
           <w:rFonts w:ascii="Times New Roman" w:hAnsi="Times New Roman"/>
           <w:sz w:val="24"/>
         </w:rPr>
-        <w:t xml:space="preserve">Selecting areas which contained Korean, Chinese, Japanese, Vietnamese, Asian, Indian, or Pakistani restaurants yielded the following areas: North Park, </w:t>
-      </w:r>
-      <w:proofErr w:type="spellStart"/>
-      <w:r>
-        <w:rPr>
-          <w:rFonts w:ascii="Times New Roman" w:hAnsi="Times New Roman"/>
-          <w:sz w:val="24"/>
-        </w:rPr>
-        <w:t>Armour</w:t>
-      </w:r>
-      <w:proofErr w:type="spellEnd"/>
-      <w:r>
-        <w:rPr>
-          <w:rFonts w:ascii="Times New Roman" w:hAnsi="Times New Roman"/>
-          <w:sz w:val="24"/>
-        </w:rPr>
-        <w:t xml:space="preserve"> Square, Bridgeport, Chatham, Near South Side, Hegewisch, Uptown, West Lawn, Edgewater, West Ridge. Searching for community areas with train, bus or taxi stops yielded the following: East Garfield Park, Fuller Park, Pullman, West Garfield Park, Riverdale, Grand Boulevard, North Park, &amp; Morgan Park.</w:t>
-      </w:r>
-    </w:p>
-    <w:p>
-      <w:pPr>
-        <w:rPr>
-          <w:rFonts w:ascii="Times New Roman" w:hAnsi="Times New Roman"/>
-          <w:b/>
-          <w:bCs/>
-          <w:sz w:val="24"/>
-        </w:rPr>
-      </w:pPr>
-      <w:r>
-        <w:rPr>
-          <w:rFonts w:ascii="Times New Roman" w:hAnsi="Times New Roman"/>
-          <w:b/>
-          <w:bCs/>
-          <w:sz w:val="24"/>
-        </w:rPr>
-        <w:t>Map Results</w:t>
+        <w:t>From the folium maps, distinct divisions can be seen among some areas. Cluster 1, represented in purple ran along the Kennedy Expressway, but was localized to the north side of the city. Cluster 2, represented by dark blue, ran along the Kennedy Expressway</w:t>
+      </w:r>
+      <w:r>
+        <w:rPr>
+          <w:rFonts w:ascii="Times New Roman" w:hAnsi="Times New Roman"/>
+          <w:sz w:val="24"/>
+        </w:rPr>
+        <w:t xml:space="preserve"> from the top to bottom of Chicago</w:t>
+      </w:r>
+      <w:r>
+        <w:rPr>
+          <w:rFonts w:ascii="Times New Roman" w:hAnsi="Times New Roman"/>
+          <w:sz w:val="24"/>
+        </w:rPr>
+        <w:t xml:space="preserve">. </w:t>
+      </w:r>
+      <w:r>
+        <w:rPr>
+          <w:rFonts w:ascii="Times New Roman" w:hAnsi="Times New Roman"/>
+          <w:sz w:val="24"/>
+        </w:rPr>
+        <w:t>Cluster 9</w:t>
+      </w:r>
+      <w:r>
+        <w:rPr>
+          <w:rFonts w:ascii="Times New Roman" w:hAnsi="Times New Roman"/>
+          <w:sz w:val="24"/>
+        </w:rPr>
+        <w:t>,</w:t>
+      </w:r>
+      <w:r>
+        <w:rPr>
+          <w:rFonts w:ascii="Times New Roman" w:hAnsi="Times New Roman"/>
+          <w:sz w:val="24"/>
+        </w:rPr>
+        <w:t xml:space="preserve"> represented by red-orange</w:t>
+      </w:r>
+      <w:r>
+        <w:rPr>
+          <w:rFonts w:ascii="Times New Roman" w:hAnsi="Times New Roman"/>
+          <w:sz w:val="24"/>
+        </w:rPr>
+        <w:t>,</w:t>
+      </w:r>
+      <w:r>
+        <w:rPr>
+          <w:rFonts w:ascii="Times New Roman" w:hAnsi="Times New Roman"/>
+          <w:sz w:val="24"/>
+        </w:rPr>
+        <w:t xml:space="preserve"> was mainly towards the inner west side of Chicago</w:t>
+      </w:r>
+      <w:r>
+        <w:rPr>
+          <w:rFonts w:ascii="Times New Roman" w:hAnsi="Times New Roman"/>
+          <w:sz w:val="24"/>
+        </w:rPr>
+        <w:t>, along the Stevenson Expressway</w:t>
+      </w:r>
+      <w:r>
+        <w:rPr>
+          <w:rFonts w:ascii="Times New Roman" w:hAnsi="Times New Roman"/>
+          <w:sz w:val="24"/>
+        </w:rPr>
+        <w:t>. Clusters 3 and 4 represented by tints of blue were also located mainly towards the left side of the expressway. Clusters 5, 6 and 8 were all located near the southernmost side of the city.</w:t>
+      </w:r>
+    </w:p>
+    <w:p>
+      <w:pPr>
+        <w:rPr>
+          <w:rFonts w:ascii="Times New Roman" w:hAnsi="Times New Roman"/>
+          <w:b/>
+          <w:bCs/>
+          <w:sz w:val="24"/>
+        </w:rPr>
+      </w:pPr>
+      <w:r>
+        <w:rPr>
+          <w:rFonts w:ascii="Times New Roman" w:hAnsi="Times New Roman"/>
+          <w:b/>
+          <w:bCs/>
+          <w:sz w:val="24"/>
+        </w:rPr>
+        <w:t>Candidate Comparisons</w:t>
       </w:r>
     </w:p>
     <w:p>
@@ -4132,76 +3897,6 @@
           <w:rFonts w:ascii="Times New Roman" w:hAnsi="Times New Roman"/>
           <w:sz w:val="24"/>
         </w:rPr>
-        <w:t xml:space="preserve">From the folium maps, distinct divisions can be seen among some areas. Cluster 1, represented in purple ran along the Kennedy Expressway, but was localized to the north side of the city. Cluster 2, represented by dark blue, ran along the Kennedy Expressway, but was mainly on the south side of the city. </w:t>
-      </w:r>
-      <w:r>
-        <w:rPr>
-          <w:rFonts w:ascii="Times New Roman" w:hAnsi="Times New Roman"/>
-          <w:sz w:val="24"/>
-        </w:rPr>
-        <w:t>Cluster 9</w:t>
-      </w:r>
-      <w:r>
-        <w:rPr>
-          <w:rFonts w:ascii="Times New Roman" w:hAnsi="Times New Roman"/>
-          <w:sz w:val="24"/>
-        </w:rPr>
-        <w:t>,</w:t>
-      </w:r>
-      <w:r>
-        <w:rPr>
-          <w:rFonts w:ascii="Times New Roman" w:hAnsi="Times New Roman"/>
-          <w:sz w:val="24"/>
-        </w:rPr>
-        <w:t xml:space="preserve"> represented by red-orange</w:t>
-      </w:r>
-      <w:r>
-        <w:rPr>
-          <w:rFonts w:ascii="Times New Roman" w:hAnsi="Times New Roman"/>
-          <w:sz w:val="24"/>
-        </w:rPr>
-        <w:t>,</w:t>
-      </w:r>
-      <w:r>
-        <w:rPr>
-          <w:rFonts w:ascii="Times New Roman" w:hAnsi="Times New Roman"/>
-          <w:sz w:val="24"/>
-        </w:rPr>
-        <w:t xml:space="preserve"> was mainly towards the inner west side of Chicago. Clusters 3 and 4 represented by tints of blue were also located mainly towards the left side of the expressway. Clusters 5, 6 and 8 were all located near the southernmost side of the city.</w:t>
-      </w:r>
-    </w:p>
-    <w:p>
-      <w:pPr>
-        <w:rPr>
-          <w:rFonts w:ascii="Times New Roman" w:hAnsi="Times New Roman"/>
-          <w:b/>
-          <w:bCs/>
-          <w:sz w:val="24"/>
-        </w:rPr>
-      </w:pPr>
-      <w:r>
-        <w:rPr>
-          <w:rFonts w:ascii="Times New Roman" w:hAnsi="Times New Roman"/>
-          <w:b/>
-          <w:bCs/>
-          <w:sz w:val="24"/>
-        </w:rPr>
-        <w:t>Candidate Comparisons</w:t>
-      </w:r>
-    </w:p>
-    <w:p>
-      <w:pPr>
-        <w:ind w:firstLine="432"/>
-        <w:rPr>
-          <w:rFonts w:ascii="Times New Roman" w:hAnsi="Times New Roman"/>
-          <w:sz w:val="24"/>
-        </w:rPr>
-      </w:pPr>
-      <w:r>
-        <w:rPr>
-          <w:rFonts w:ascii="Times New Roman" w:hAnsi="Times New Roman"/>
-          <w:sz w:val="24"/>
-        </w:rPr>
         <w:t>Assuming 60,000 population is the cut off for community area population to be within the top ten, only West Ridge qualifies. Edgewater and Uptown are just below with 57022 and 58424 population, respectively.</w:t>
       </w:r>
       <w:r>
@@ -4217,6 +3912,13 @@
           <w:sz w:val="24"/>
         </w:rPr>
         <w:t>Upon further examination, community areas with train stations or bus stops were not within the top 10 most populated areas. In fact, community areas with train stations or intersections were the least populated areas.</w:t>
+      </w:r>
+      <w:r>
+        <w:rPr>
+          <w:rFonts w:ascii="Times New Roman" w:hAnsi="Times New Roman"/>
+          <w:sz w:val="24"/>
+        </w:rPr>
+        <w:t xml:space="preserve"> This would leave us with areas containing popular Asian venues. All other areas containing popular Asian venues held less than 40,000 total population. Although North Park is near transportation and an established Korean restaurant, the population count is low so it may not be the best candidate.</w:t>
       </w:r>
     </w:p>
     <w:p>
@@ -4286,25 +3988,62 @@
           <w:sz w:val="24"/>
           <w:szCs w:val="24"/>
         </w:rPr>
-        <w:t xml:space="preserve">Overall, my recommendations for setting up a Korean restaurant would be in the community areas of West Ridge, Uptown or Edgewater. My top choice would be West Ridge. Despite the most popular venues being Indian and Pakistani restaurants, it holds the sixth largest population and is nearby North Park, which has a Korean restaurant as one of its top venues. Being near established Asian restaurants will draw in customers who are familiar with or seeking Asian cuisine. Neighborhoods in West Ridge include </w:t>
-      </w:r>
-      <w:proofErr w:type="spellStart"/>
-      <w:r>
+        <w:t>Overall, my recommendations for setting up a Korean restaurant would be in the community areas of West Ridge, Uptown or Edgewater. My top choice would be West Ridge. Despite the most popular venues being Indian and Pakistani restaurants, it holds the sixth largest population and is nearby North Park, which has a Korean restaurant as one of its top venues. Being near established Asian restaurants will draw in customers who are familiar with or seeking Asian cuisine. Neighborhoods in West Ridge include Nortown, Peterson Park, Rosehill, West Ridge, &amp; West Rogers Park.</w:t>
+      </w:r>
+    </w:p>
+    <w:p>
+      <w:pPr>
+        <w:ind w:firstLine="432"/>
         <w:rPr>
           <w:rFonts w:ascii="Times New Roman" w:hAnsi="Times New Roman"/>
           <w:sz w:val="24"/>
           <w:szCs w:val="24"/>
         </w:rPr>
-        <w:t>Nortown</w:t>
-      </w:r>
-      <w:proofErr w:type="spellEnd"/>
+      </w:pPr>
       <w:r>
         <w:rPr>
           <w:rFonts w:ascii="Times New Roman" w:hAnsi="Times New Roman"/>
           <w:sz w:val="24"/>
           <w:szCs w:val="24"/>
         </w:rPr>
-        <w:t>, Peterson Park, Rosehill, West Ridge, &amp; West Rogers Park.</w:t>
+        <w:t xml:space="preserve">Uptown is my second choice due to being further away from a community area with a well-known Korean </w:t>
+      </w:r>
+      <w:r>
+        <w:rPr>
+          <w:rFonts w:ascii="Times New Roman" w:hAnsi="Times New Roman"/>
+          <w:sz w:val="24"/>
+          <w:szCs w:val="24"/>
+        </w:rPr>
+        <w:t>restaurant but</w:t>
+      </w:r>
+      <w:r>
+        <w:rPr>
+          <w:rFonts w:ascii="Times New Roman" w:hAnsi="Times New Roman"/>
+          <w:sz w:val="24"/>
+          <w:szCs w:val="24"/>
+        </w:rPr>
+        <w:t xml:space="preserve"> having popular Vietnamese and Chinese restaurants. Edgewater has a popular Asian restaurant as a venue, but slightly less total population compared to Uptown, so it is my third choice.</w:t>
+      </w:r>
+    </w:p>
+    <w:p>
+      <w:pPr>
+        <w:rPr>
+          <w:rFonts w:ascii="Times New Roman" w:hAnsi="Times New Roman"/>
+          <w:b/>
+          <w:bCs/>
+          <w:sz w:val="24"/>
+          <w:szCs w:val="24"/>
+        </w:rPr>
+      </w:pPr>
+      <w:r>
+        <w:rPr>
+          <w:rFonts w:ascii="Times New Roman" w:hAnsi="Times New Roman"/>
+          <w:b/>
+          <w:bCs/>
+          <w:sz w:val="24"/>
+          <w:szCs w:val="24"/>
+        </w:rPr>
+        <w:t>Observations</w:t>
       </w:r>
     </w:p>
     <w:p>
@@ -4322,7 +4061,7 @@
           <w:sz w:val="24"/>
           <w:szCs w:val="24"/>
         </w:rPr>
-        <w:t xml:space="preserve">Uptown is my second choice due to being further away from a community area with a well-known Korean </w:t>
+        <w:t>The Loop held one of the highest venue counts. It easily had 100 venues nearby within 500 meters. The Loop is a bustling business district</w:t>
       </w:r>
       <w:r>
         <w:rPr>
@@ -4330,7 +4069,7 @@
           <w:sz w:val="24"/>
           <w:szCs w:val="24"/>
         </w:rPr>
-        <w:t>restaurant but</w:t>
+        <w:t xml:space="preserve"> centrally located in Chicago, so the results seem accurate (Chicago Loop, 2020)</w:t>
       </w:r>
       <w:r>
         <w:rPr>
@@ -4338,37 +4077,33 @@
           <w:sz w:val="24"/>
           <w:szCs w:val="24"/>
         </w:rPr>
-        <w:t xml:space="preserve"> having popular Vietnamese and Chinese restaurants. Edgewater has </w:t>
-      </w:r>
-      <w:r>
+        <w:t>. South Deering and Riverdale both produced no venues when searching within 500 meters, but they produced results once the radius was expanded over that range. Even at 1000 meters, only 2 to 4 venues were nearby. It is safe to assume these areas are located towards the edges of the city.</w:t>
+      </w:r>
+    </w:p>
+    <w:p>
+      <w:pPr>
+        <w:ind w:firstLine="432"/>
         <w:rPr>
           <w:rFonts w:ascii="Times New Roman" w:hAnsi="Times New Roman"/>
           <w:sz w:val="24"/>
           <w:szCs w:val="24"/>
         </w:rPr>
-        <w:lastRenderedPageBreak/>
-        <w:t>a popular Asian restaurant as a venue, but slightly less total population compared to Uptown, so it is my third choice.</w:t>
-      </w:r>
-    </w:p>
-    <w:p>
-      <w:pPr>
-        <w:rPr>
-          <w:rFonts w:ascii="Times New Roman" w:hAnsi="Times New Roman"/>
-          <w:b/>
-          <w:bCs/>
+      </w:pPr>
+      <w:r>
+        <w:rPr>
+          <w:rFonts w:ascii="Times New Roman" w:hAnsi="Times New Roman"/>
           <w:sz w:val="24"/>
           <w:szCs w:val="24"/>
         </w:rPr>
-      </w:pPr>
-      <w:r>
-        <w:rPr>
-          <w:rFonts w:ascii="Times New Roman" w:hAnsi="Times New Roman"/>
-          <w:b/>
-          <w:bCs/>
+        <w:t>Cluster 4 contained areas with popular fast food restaurants. This cluster could have been more accurate if it contained several areas in Cluster 2, such as Calumet Heights, Douglas and North Lawndale. Clusters 6 and 7 both held BBQ joints as one of their top venues; however Cluster 6 was located to the outer edges of Chicago, near Beverly and Cluster 7 was located near the center, east of Chicago. Objective popularity may be debatable due to the neighborhood disparity and population difference of nearly 15,000.</w:t>
+      </w:r>
+      <w:r>
+        <w:rPr>
+          <w:rFonts w:ascii="Times New Roman" w:hAnsi="Times New Roman"/>
           <w:sz w:val="24"/>
           <w:szCs w:val="24"/>
         </w:rPr>
-        <w:t>Observations</w:t>
+        <w:t xml:space="preserve"> </w:t>
       </w:r>
     </w:p>
     <w:p>
@@ -4386,7 +4121,7 @@
           <w:sz w:val="24"/>
           <w:szCs w:val="24"/>
         </w:rPr>
-        <w:t>The Loop held one of the highest venue counts. It easily had 100 venues nearby within 500 meters. The Loop is a bustling business district</w:t>
+        <w:t xml:space="preserve">Cluster trends have reasonable patterns as well. </w:t>
       </w:r>
       <w:r>
         <w:rPr>
@@ -4394,7 +4129,7 @@
           <w:sz w:val="24"/>
           <w:szCs w:val="24"/>
         </w:rPr>
-        <w:t xml:space="preserve"> centrally located in Chicago, so the results seem accurate (Chicago Loop, 2020)</w:t>
+        <w:t>Cluster 7 is near the Oakland Beach, which is the top venue for the area.</w:t>
       </w:r>
       <w:r>
         <w:rPr>
@@ -4402,25 +4137,7 @@
           <w:sz w:val="24"/>
           <w:szCs w:val="24"/>
         </w:rPr>
-        <w:t>. South Deering and Riverdale both produced no venues when searching within 500 meters, but they produced results once the radius was expanded over that range. Even at 1000 meters, only 2 to 4 venues were nearby. It is safe to assume these areas are located towards the edges of the city.</w:t>
-      </w:r>
-    </w:p>
-    <w:p>
-      <w:pPr>
-        <w:ind w:firstLine="432"/>
-        <w:rPr>
-          <w:rFonts w:ascii="Times New Roman" w:hAnsi="Times New Roman"/>
-          <w:sz w:val="24"/>
-          <w:szCs w:val="24"/>
-        </w:rPr>
-      </w:pPr>
-      <w:r>
-        <w:rPr>
-          <w:rFonts w:ascii="Times New Roman" w:hAnsi="Times New Roman"/>
-          <w:sz w:val="24"/>
-          <w:szCs w:val="24"/>
-        </w:rPr>
-        <w:t>Cluster 4 contained areas with popular fast food restaurants. This cluster could have been more accurate if it contained several areas in Cluster 2, such as Calumet Heights, Douglas and North Lawndale. Clusters 6 and 7 both held BBQ joints as one of their top venues; however Cluster 6 was located to the outer edges of Chicago, near Beverly and Cluster 7 was located near the center, east of Chicago. Objective popularity may be debatable due to the neighborhood disparity and population difference of nearly 15,000.</w:t>
+        <w:t xml:space="preserve"> Cluster 1, which was mostly bars and coffee shops, ran along locations such as the Kennedy Expressway and S. Lake Shore Drive. Clusters 3, 4 and 9 which held mainly fast food or Mexican restaurants ran along the Kennedy Expressway or Stevenson Expressway. This would allow for quick stops to grab food for anyone travelling along these roads. Cluster 2 ran from the top to the bottom of Chicago. It would make sense for bus or train stations to be accessible from one end of the city to the other, and be popular spots located towards the center of the city.</w:t>
       </w:r>
     </w:p>
     <w:p>

</xml_diff>